<commit_message>
updated links in pcbdetails
</commit_message>
<xml_diff>
--- a/Datasheets/pcbdetails.docx
+++ b/Datasheets/pcbdetails.docx
@@ -56,7 +56,15 @@
         <w:t>NOT</w:t>
       </w:r>
       <w:r>
-        <w:t xml:space="preserve"> the chip that we will actually be using, but the connections are there just to show what lines we will need, just couldn’t find an Altium library file for the one we will be using at this time. Will update later. Part we are using is an L293D (see table in next section).</w:t>
+        <w:t xml:space="preserve"> the chip that we will actually be using, but the connections are there just to show what lines we will need, just couldn’t find an </w:t>
+      </w:r>
+      <w:proofErr w:type="spellStart"/>
+      <w:r>
+        <w:t>Altium</w:t>
+      </w:r>
+      <w:proofErr w:type="spellEnd"/>
+      <w:r>
+        <w:t xml:space="preserve"> library file for the one we will be using at this time. Will update later. Part we are using is an L293D (see table in next section).</w:t>
       </w:r>
     </w:p>
     <w:p>
@@ -67,8 +75,13 @@
           <w:numId w:val="1"/>
         </w:numPr>
       </w:pPr>
-      <w:r>
-        <w:t>1150 ohm resistor is made with a 1k ohm and 150 ohm in series</w:t>
+      <w:proofErr w:type="gramStart"/>
+      <w:r>
+        <w:t>1150 ohm</w:t>
+      </w:r>
+      <w:proofErr w:type="gramEnd"/>
+      <w:r>
+        <w:t xml:space="preserve"> resistor is made with a 1k ohm and 150 ohm in series</w:t>
       </w:r>
     </w:p>
     <w:p>
@@ -91,9 +104,9 @@
         <w:tblLook w:val="04A0" w:firstRow="1" w:lastRow="0" w:firstColumn="1" w:lastColumn="0" w:noHBand="0" w:noVBand="1"/>
       </w:tblPr>
       <w:tblGrid>
-        <w:gridCol w:w="983"/>
-        <w:gridCol w:w="1230"/>
-        <w:gridCol w:w="7137"/>
+        <w:gridCol w:w="987"/>
+        <w:gridCol w:w="1236"/>
+        <w:gridCol w:w="7127"/>
       </w:tblGrid>
       <w:tr>
         <w:tc>
@@ -160,7 +173,7 @@
           </w:p>
           <w:p>
             <w:r>
-              <w:t>http://www.ti.com/product/TL082/datasheet/pin_configuration_and_functions#SLOS0817936</w:t>
+              <w:t>http://www.digikey.com/product-detail/en/texas-instruments/TL082CPWR/296-7208-1-ND/378292</w:t>
             </w:r>
           </w:p>
         </w:tc>
@@ -237,8 +250,10 @@
           </w:p>
           <w:p>
             <w:r>
-              <w:t>http://www.ti.com/lit/ds/symlink/l293.pdf</w:t>
-            </w:r>
+              <w:t>http://www.digikey.ca/product-detail/en/stmicroelectronics/L293D/497-2936-5-ND/634700</w:t>
+            </w:r>
+            <w:bookmarkStart w:id="0" w:name="_GoBack"/>
+            <w:bookmarkEnd w:id="0"/>
           </w:p>
         </w:tc>
       </w:tr>
@@ -248,8 +263,13 @@
             <w:tcW w:w="3116" w:type="dxa"/>
           </w:tcPr>
           <w:p>
-            <w:r>
-              <w:t>150 ohm resistor</w:t>
+            <w:proofErr w:type="gramStart"/>
+            <w:r>
+              <w:t>150 ohm</w:t>
+            </w:r>
+            <w:proofErr w:type="gramEnd"/>
+            <w:r>
+              <w:t xml:space="preserve"> resistor</w:t>
             </w:r>
           </w:p>
         </w:tc>
@@ -392,8 +412,6 @@
       <w:r>
         <w:t>, but as small as possible. Basically as small as you can make it, but it doesn’t really matter as long as its less than about 65mm.</w:t>
       </w:r>
-      <w:bookmarkStart w:id="0" w:name="_GoBack"/>
-      <w:bookmarkEnd w:id="0"/>
     </w:p>
     <w:p>
       <w:r>

</xml_diff>

<commit_message>
added diode and transistor specs
</commit_message>
<xml_diff>
--- a/Datasheets/pcbdetails.docx
+++ b/Datasheets/pcbdetails.docx
@@ -56,15 +56,7 @@
         <w:t>NOT</w:t>
       </w:r>
       <w:r>
-        <w:t xml:space="preserve"> the chip that we will actually be using, but the connections are there just to show what lines we will need, just couldn’t find an </w:t>
-      </w:r>
-      <w:proofErr w:type="spellStart"/>
-      <w:r>
-        <w:t>Altium</w:t>
-      </w:r>
-      <w:proofErr w:type="spellEnd"/>
-      <w:r>
-        <w:t xml:space="preserve"> library file for the one we will be using at this time. Will update later. Part we are using is an L293D (see table in next section).</w:t>
+        <w:t xml:space="preserve"> the chip that we will actually be using, but the connections are there just to show what lines we will need, just couldn’t find an Altium library file for the one we will be using at this time. Will update later. Part we are using is an L293D (see table in next section).</w:t>
       </w:r>
     </w:p>
     <w:p>
@@ -75,13 +67,8 @@
           <w:numId w:val="1"/>
         </w:numPr>
       </w:pPr>
-      <w:proofErr w:type="gramStart"/>
-      <w:r>
-        <w:t>1150 ohm</w:t>
-      </w:r>
-      <w:proofErr w:type="gramEnd"/>
-      <w:r>
-        <w:t xml:space="preserve"> resistor is made with a 1k ohm and 150 ohm in series</w:t>
+      <w:r>
+        <w:t>1150 ohm resistor is made with a 1k ohm and 150 ohm in series</w:t>
       </w:r>
     </w:p>
     <w:p>
@@ -261,13 +248,8 @@
             <w:tcW w:w="3116" w:type="dxa"/>
           </w:tcPr>
           <w:p>
-            <w:proofErr w:type="gramStart"/>
-            <w:r>
-              <w:t>150 ohm</w:t>
-            </w:r>
-            <w:proofErr w:type="gramEnd"/>
-            <w:r>
-              <w:t xml:space="preserve"> resistor</w:t>
+            <w:r>
+              <w:t>150 ohm resistor</w:t>
             </w:r>
           </w:p>
         </w:tc>
@@ -344,18 +326,41 @@
           <w:tcPr>
             <w:tcW w:w="3116" w:type="dxa"/>
           </w:tcPr>
-          <w:p/>
-        </w:tc>
-        <w:tc>
-          <w:tcPr>
-            <w:tcW w:w="3117" w:type="dxa"/>
-          </w:tcPr>
-          <w:p/>
-        </w:tc>
-        <w:tc>
-          <w:tcPr>
-            <w:tcW w:w="3117" w:type="dxa"/>
-          </w:tcPr>
+          <w:p>
+            <w:r>
+              <w:t>PN2222 transistor</w:t>
+            </w:r>
+          </w:p>
+        </w:tc>
+        <w:tc>
+          <w:tcPr>
+            <w:tcW w:w="3117" w:type="dxa"/>
+          </w:tcPr>
+          <w:p>
+            <w:r>
+              <w:t>Digikey</w:t>
+            </w:r>
+          </w:p>
+        </w:tc>
+        <w:tc>
+          <w:tcPr>
+            <w:tcW w:w="3117" w:type="dxa"/>
+          </w:tcPr>
+          <w:p>
+            <w:r>
+              <w:t>Can be generic</w:t>
+            </w:r>
+          </w:p>
+          <w:p>
+            <w:hyperlink r:id="rId6" w:history="1">
+              <w:r>
+                <w:rPr>
+                  <w:rStyle w:val="Hyperlink"/>
+                </w:rPr>
+                <w:t>http://www.digikey.com/product-detail/en/on-semiconductor/PN2222/PN2222OS-ND/605301</w:t>
+              </w:r>
+            </w:hyperlink>
+          </w:p>
           <w:p/>
         </w:tc>
       </w:tr>
@@ -364,18 +369,43 @@
           <w:tcPr>
             <w:tcW w:w="3116" w:type="dxa"/>
           </w:tcPr>
-          <w:p/>
-        </w:tc>
-        <w:tc>
-          <w:tcPr>
-            <w:tcW w:w="3117" w:type="dxa"/>
-          </w:tcPr>
-          <w:p/>
-        </w:tc>
-        <w:tc>
-          <w:tcPr>
-            <w:tcW w:w="3117" w:type="dxa"/>
-          </w:tcPr>
+          <w:p>
+            <w:r>
+              <w:t>Diode</w:t>
+            </w:r>
+          </w:p>
+        </w:tc>
+        <w:tc>
+          <w:tcPr>
+            <w:tcW w:w="3117" w:type="dxa"/>
+          </w:tcPr>
+          <w:p>
+            <w:r>
+              <w:t>Digikey</w:t>
+            </w:r>
+          </w:p>
+        </w:tc>
+        <w:tc>
+          <w:tcPr>
+            <w:tcW w:w="3117" w:type="dxa"/>
+          </w:tcPr>
+          <w:p>
+            <w:r>
+              <w:t>Can be generic</w:t>
+            </w:r>
+            <w:bookmarkStart w:id="0" w:name="_GoBack"/>
+            <w:bookmarkEnd w:id="0"/>
+          </w:p>
+          <w:p>
+            <w:hyperlink r:id="rId7" w:history="1">
+              <w:r>
+                <w:rPr>
+                  <w:rStyle w:val="Hyperlink"/>
+                </w:rPr>
+                <w:t>http://www.digikey.com/product-detail/en/fairchild-on-semiconductor/1N4148TR/1N4148FSTR-ND/458811</w:t>
+              </w:r>
+            </w:hyperlink>
+          </w:p>
           <w:p/>
         </w:tc>
       </w:tr>
@@ -425,6 +455,7 @@
         </w:numPr>
       </w:pPr>
       <w:r>
+        <w:lastRenderedPageBreak/>
         <w:t>Need a hole at the center of diameter 7mm** (to be updated)</w:t>
       </w:r>
     </w:p>
@@ -458,7 +489,6 @@
         <w:rPr>
           <w:u w:val="single"/>
         </w:rPr>
-        <w:lastRenderedPageBreak/>
         <w:t>Connectors</w:t>
       </w:r>
       <w:r>
@@ -467,24 +497,14 @@
         </w:rPr>
         <w:t>:</w:t>
       </w:r>
-      <w:bookmarkStart w:id="0" w:name="_GoBack"/>
-      <w:bookmarkEnd w:id="0"/>
-    </w:p>
-    <w:p>
-      <w:r>
-        <w:t xml:space="preserve">Was thinking of using these from </w:t>
-      </w:r>
-      <w:proofErr w:type="spellStart"/>
-      <w:r>
-        <w:t>digikey</w:t>
-      </w:r>
-      <w:proofErr w:type="spellEnd"/>
-      <w:r>
-        <w:t>:</w:t>
-      </w:r>
-    </w:p>
-    <w:p>
-      <w:hyperlink r:id="rId6" w:history="1">
+    </w:p>
+    <w:p>
+      <w:r>
+        <w:t>Was thinking of using these from digikey:</w:t>
+      </w:r>
+    </w:p>
+    <w:p>
+      <w:hyperlink r:id="rId8" w:history="1">
         <w:r>
           <w:rPr>
             <w:rStyle w:val="Hyperlink"/>
@@ -500,7 +520,7 @@
     </w:p>
     <w:p/>
     <w:p>
-      <w:hyperlink r:id="rId7" w:history="1">
+      <w:hyperlink r:id="rId9" w:history="1">
         <w:r>
           <w:rPr>
             <w:rStyle w:val="Hyperlink"/>
@@ -516,7 +536,7 @@
     </w:p>
     <w:p/>
     <w:p>
-      <w:hyperlink r:id="rId8" w:history="1">
+      <w:hyperlink r:id="rId10" w:history="1">
         <w:r>
           <w:rPr>
             <w:rStyle w:val="Hyperlink"/>
@@ -527,15 +547,7 @@
     </w:p>
     <w:p>
       <w:r>
-        <w:t xml:space="preserve">(male – 90 </w:t>
-      </w:r>
-      <w:proofErr w:type="spellStart"/>
-      <w:r>
-        <w:t>deg</w:t>
-      </w:r>
-      <w:proofErr w:type="spellEnd"/>
-      <w:r>
-        <w:t>)</w:t>
+        <w:t>(male – 90 deg)</w:t>
       </w:r>
     </w:p>
     <w:p>

</xml_diff>